<commit_message>
update usecase and nonfunc at product description
</commit_message>
<xml_diff>
--- a/SWD391-Product Description-Nhóm Astro.docx
+++ b/SWD391-Product Description-Nhóm Astro.docx
@@ -646,9 +646,15 @@
             <w:insideH w:val="single" w:color="9CC3E5" w:sz="4" w:space="0"/>
             <w:insideV w:val="single" w:color="9CC3E5" w:sz="4" w:space="0"/>
           </w:tblBorders>
+          <w:tblCellMar>
+            <w:top w:w="0" w:type="dxa"/>
+            <w:left w:w="108" w:type="dxa"/>
+            <w:bottom w:w="0" w:type="dxa"/>
+            <w:right w:w="108" w:type="dxa"/>
+          </w:tblCellMar>
         </w:tblPrEx>
         <w:trPr>
-          <w:trHeight w:val="271" w:hRule="atLeast"/>
+          <w:trHeight w:val="272" w:hRule="atLeast"/>
         </w:trPr>
         <w:tc>
           <w:tcPr>
@@ -763,6 +769,9 @@
             <w:right w:w="108" w:type="dxa"/>
           </w:tblCellMar>
         </w:tblPrEx>
+        <w:trPr>
+          <w:trHeight w:val="90" w:hRule="atLeast"/>
+        </w:trPr>
         <w:tc>
           <w:tcPr>
             <w:tcBorders>
@@ -1192,7 +1201,8 @@
             <w:pPr>
               <w:spacing w:after="0" w:line="240" w:lineRule="auto"/>
               <w:rPr>
-                <w:rFonts w:ascii="Calibri" w:hAnsi="Calibri" w:eastAsia="Calibri" w:cs="Calibri"/>
+                <w:rFonts w:hint="default" w:ascii="Calibri" w:hAnsi="Calibri" w:eastAsia="Calibri" w:cs="Calibri"/>
+                <w:lang w:val="en-US"/>
               </w:rPr>
             </w:pPr>
             <w:r>
@@ -6107,9 +6117,55 @@
       <w:pPr>
         <w:spacing w:after="160" w:line="259" w:lineRule="auto"/>
         <w:rPr>
-          <w:rFonts w:ascii="Calibri" w:hAnsi="Calibri" w:eastAsia="Calibri" w:cs="Calibri"/>
+          <w:rFonts w:hint="default" w:ascii="Calibri" w:hAnsi="Calibri" w:eastAsia="Calibri" w:cs="Calibri"/>
+          <w:lang w:val="en-US"/>
         </w:rPr>
       </w:pPr>
+      <w:bookmarkStart w:id="1" w:name="_GoBack"/>
+      <w:bookmarkEnd w:id="1"/>
+      <w:r>
+        <w:rPr>
+          <w:rFonts w:hint="default" w:ascii="Calibri" w:hAnsi="Calibri" w:eastAsia="Calibri" w:cs="Calibri"/>
+          <w:lang w:val="en-US"/>
+        </w:rPr>
+        <w:drawing>
+          <wp:inline distT="0" distB="0" distL="114300" distR="114300">
+            <wp:extent cx="5722620" cy="3566795"/>
+            <wp:effectExtent l="0" t="0" r="11430" b="14605"/>
+            <wp:docPr id="1" name="Picture 1" descr="UseCaseDiagramAstroApp"/>
+            <wp:cNvGraphicFramePr>
+              <a:graphicFrameLocks xmlns:a="http://schemas.openxmlformats.org/drawingml/2006/main" noChangeAspect="1"/>
+            </wp:cNvGraphicFramePr>
+            <a:graphic xmlns:a="http://schemas.openxmlformats.org/drawingml/2006/main">
+              <a:graphicData uri="http://schemas.openxmlformats.org/drawingml/2006/picture">
+                <pic:pic xmlns:pic="http://schemas.openxmlformats.org/drawingml/2006/picture">
+                  <pic:nvPicPr>
+                    <pic:cNvPr id="1" name="Picture 1" descr="UseCaseDiagramAstroApp"/>
+                    <pic:cNvPicPr>
+                      <a:picLocks noChangeAspect="1"/>
+                    </pic:cNvPicPr>
+                  </pic:nvPicPr>
+                  <pic:blipFill>
+                    <a:blip r:embed="rId6"/>
+                    <a:stretch>
+                      <a:fillRect/>
+                    </a:stretch>
+                  </pic:blipFill>
+                  <pic:spPr>
+                    <a:xfrm>
+                      <a:off x="0" y="0"/>
+                      <a:ext cx="5722620" cy="3566795"/>
+                    </a:xfrm>
+                    <a:prstGeom prst="rect">
+                      <a:avLst/>
+                    </a:prstGeom>
+                  </pic:spPr>
+                </pic:pic>
+              </a:graphicData>
+            </a:graphic>
+          </wp:inline>
+        </w:drawing>
+      </w:r>
     </w:p>
     <w:p>
       <w:pPr>
@@ -6193,12 +6249,6 @@
             <w:insideH w:val="single" w:color="9CC3E5" w:sz="4" w:space="0"/>
             <w:insideV w:val="single" w:color="9CC3E5" w:sz="4" w:space="0"/>
           </w:tblBorders>
-          <w:tblCellMar>
-            <w:top w:w="0" w:type="dxa"/>
-            <w:left w:w="108" w:type="dxa"/>
-            <w:bottom w:w="0" w:type="dxa"/>
-            <w:right w:w="108" w:type="dxa"/>
-          </w:tblCellMar>
         </w:tblPrEx>
         <w:tc>
           <w:tcPr>
@@ -6305,6 +6355,291 @@
                 <w:rtl w:val="0"/>
               </w:rPr>
               <w:t>Metrics</w:t>
+            </w:r>
+          </w:p>
+        </w:tc>
+      </w:tr>
+      <w:tr>
+        <w:tblPrEx>
+          <w:tblBorders>
+            <w:top w:val="single" w:color="9CC3E5" w:sz="4" w:space="0"/>
+            <w:left w:val="single" w:color="9CC3E5" w:sz="4" w:space="0"/>
+            <w:bottom w:val="single" w:color="9CC3E5" w:sz="4" w:space="0"/>
+            <w:right w:val="single" w:color="9CC3E5" w:sz="4" w:space="0"/>
+            <w:insideH w:val="single" w:color="9CC3E5" w:sz="4" w:space="0"/>
+            <w:insideV w:val="single" w:color="9CC3E5" w:sz="4" w:space="0"/>
+          </w:tblBorders>
+        </w:tblPrEx>
+        <w:tc>
+          <w:tcPr>
+            <w:tcBorders>
+              <w:top w:val="single" w:color="9CC3E5" w:sz="4" w:space="0"/>
+              <w:left w:val="single" w:color="9CC3E5" w:sz="4" w:space="0"/>
+              <w:bottom w:val="single" w:color="9CC3E5" w:sz="4" w:space="0"/>
+              <w:right w:val="single" w:color="9CC3E5" w:sz="4" w:space="0"/>
+            </w:tcBorders>
+            <w:shd w:val="clear" w:color="auto" w:fill="DEEBF6"/>
+            <w:tcMar>
+              <w:top w:w="0" w:type="dxa"/>
+              <w:left w:w="108" w:type="dxa"/>
+              <w:bottom w:w="0" w:type="dxa"/>
+              <w:right w:w="108" w:type="dxa"/>
+            </w:tcMar>
+          </w:tcPr>
+          <w:p>
+            <w:pPr>
+              <w:spacing w:after="0" w:line="240" w:lineRule="auto"/>
+              <w:rPr>
+                <w:rFonts w:ascii="Calibri" w:hAnsi="Calibri" w:eastAsia="Calibri" w:cs="Calibri"/>
+                <w:b/>
+              </w:rPr>
+            </w:pPr>
+            <w:r>
+              <w:rPr>
+                <w:rFonts w:ascii="Calibri" w:hAnsi="Calibri" w:eastAsia="Calibri" w:cs="Calibri"/>
+                <w:b/>
+                <w:rtl w:val="0"/>
+              </w:rPr>
+              <w:t>NFR_01</w:t>
+            </w:r>
+          </w:p>
+        </w:tc>
+        <w:tc>
+          <w:tcPr>
+            <w:tcBorders>
+              <w:top w:val="single" w:color="9CC3E5" w:sz="4" w:space="0"/>
+              <w:left w:val="single" w:color="9CC3E5" w:sz="4" w:space="0"/>
+              <w:bottom w:val="single" w:color="9CC3E5" w:sz="4" w:space="0"/>
+              <w:right w:val="single" w:color="9CC3E5" w:sz="4" w:space="0"/>
+            </w:tcBorders>
+            <w:shd w:val="clear" w:color="auto" w:fill="DEEBF6"/>
+            <w:tcMar>
+              <w:top w:w="0" w:type="dxa"/>
+              <w:left w:w="108" w:type="dxa"/>
+              <w:bottom w:w="0" w:type="dxa"/>
+              <w:right w:w="108" w:type="dxa"/>
+            </w:tcMar>
+          </w:tcPr>
+          <w:p>
+            <w:pPr>
+              <w:spacing w:after="0" w:line="240" w:lineRule="auto"/>
+              <w:rPr>
+                <w:rFonts w:ascii="Calibri" w:hAnsi="Calibri" w:eastAsia="Calibri" w:cs="Calibri"/>
+              </w:rPr>
+            </w:pPr>
+            <w:r>
+              <w:rPr>
+                <w:rFonts w:ascii="Calibri" w:hAnsi="Calibri" w:eastAsia="Calibri" w:cs="Calibri"/>
+                <w:rtl w:val="0"/>
+              </w:rPr>
+              <w:t xml:space="preserve">Performance </w:t>
+            </w:r>
+          </w:p>
+        </w:tc>
+        <w:tc>
+          <w:tcPr>
+            <w:tcBorders>
+              <w:top w:val="single" w:color="9CC3E5" w:sz="4" w:space="0"/>
+              <w:left w:val="single" w:color="9CC3E5" w:sz="4" w:space="0"/>
+              <w:bottom w:val="single" w:color="9CC3E5" w:sz="4" w:space="0"/>
+              <w:right w:val="single" w:color="9CC3E5" w:sz="4" w:space="0"/>
+            </w:tcBorders>
+            <w:shd w:val="clear" w:color="auto" w:fill="DEEBF6"/>
+            <w:tcMar>
+              <w:top w:w="0" w:type="dxa"/>
+              <w:left w:w="108" w:type="dxa"/>
+              <w:bottom w:w="0" w:type="dxa"/>
+              <w:right w:w="108" w:type="dxa"/>
+            </w:tcMar>
+          </w:tcPr>
+          <w:p>
+            <w:pPr>
+              <w:spacing w:after="0" w:line="240" w:lineRule="auto"/>
+              <w:rPr>
+                <w:rFonts w:ascii="Calibri" w:hAnsi="Calibri" w:eastAsia="Calibri" w:cs="Calibri"/>
+              </w:rPr>
+            </w:pPr>
+            <w:r>
+              <w:rPr>
+                <w:rFonts w:ascii="Calibri" w:hAnsi="Calibri" w:eastAsia="Calibri" w:cs="Calibri"/>
+                <w:rtl w:val="0"/>
+              </w:rPr>
+              <w:t>- Chat does not delay more than 2s.</w:t>
+            </w:r>
+          </w:p>
+          <w:p>
+            <w:pPr>
+              <w:spacing w:after="0" w:line="240" w:lineRule="auto"/>
+              <w:rPr>
+                <w:rFonts w:ascii="Calibri" w:hAnsi="Calibri" w:eastAsia="Calibri" w:cs="Calibri"/>
+              </w:rPr>
+            </w:pPr>
+            <w:r>
+              <w:rPr>
+                <w:rFonts w:ascii="Calibri" w:hAnsi="Calibri" w:eastAsia="Calibri" w:cs="Calibri"/>
+                <w:rtl w:val="0"/>
+              </w:rPr>
+              <w:t>- Time to search for information on the application must be less than 5s.</w:t>
+            </w:r>
+          </w:p>
+          <w:p>
+            <w:pPr>
+              <w:spacing w:after="0" w:line="240" w:lineRule="auto"/>
+              <w:rPr>
+                <w:rFonts w:ascii="Calibri" w:hAnsi="Calibri" w:eastAsia="Calibri" w:cs="Calibri"/>
+              </w:rPr>
+            </w:pPr>
+          </w:p>
+        </w:tc>
+      </w:tr>
+      <w:tr>
+        <w:tblPrEx>
+          <w:tblBorders>
+            <w:top w:val="single" w:color="9CC3E5" w:sz="4" w:space="0"/>
+            <w:left w:val="single" w:color="9CC3E5" w:sz="4" w:space="0"/>
+            <w:bottom w:val="single" w:color="9CC3E5" w:sz="4" w:space="0"/>
+            <w:right w:val="single" w:color="9CC3E5" w:sz="4" w:space="0"/>
+            <w:insideH w:val="single" w:color="9CC3E5" w:sz="4" w:space="0"/>
+            <w:insideV w:val="single" w:color="9CC3E5" w:sz="4" w:space="0"/>
+          </w:tblBorders>
+        </w:tblPrEx>
+        <w:tc>
+          <w:tcPr>
+            <w:tcBorders>
+              <w:top w:val="single" w:color="9CC3E5" w:sz="4" w:space="0"/>
+              <w:left w:val="single" w:color="9CC3E5" w:sz="4" w:space="0"/>
+              <w:bottom w:val="single" w:color="9CC3E5" w:sz="4" w:space="0"/>
+              <w:right w:val="single" w:color="9CC3E5" w:sz="4" w:space="0"/>
+            </w:tcBorders>
+            <w:tcMar>
+              <w:top w:w="0" w:type="dxa"/>
+              <w:left w:w="108" w:type="dxa"/>
+              <w:bottom w:w="0" w:type="dxa"/>
+              <w:right w:w="108" w:type="dxa"/>
+            </w:tcMar>
+          </w:tcPr>
+          <w:p>
+            <w:pPr>
+              <w:spacing w:after="0" w:line="240" w:lineRule="auto"/>
+              <w:rPr>
+                <w:rFonts w:ascii="Calibri" w:hAnsi="Calibri" w:eastAsia="Calibri" w:cs="Calibri"/>
+                <w:b/>
+              </w:rPr>
+            </w:pPr>
+            <w:r>
+              <w:rPr>
+                <w:rFonts w:ascii="Calibri" w:hAnsi="Calibri" w:eastAsia="Calibri" w:cs="Calibri"/>
+                <w:b/>
+                <w:rtl w:val="0"/>
+              </w:rPr>
+              <w:t>NFR_02</w:t>
+            </w:r>
+          </w:p>
+        </w:tc>
+        <w:tc>
+          <w:tcPr>
+            <w:tcBorders>
+              <w:top w:val="single" w:color="9CC3E5" w:sz="4" w:space="0"/>
+              <w:left w:val="single" w:color="9CC3E5" w:sz="4" w:space="0"/>
+              <w:bottom w:val="single" w:color="9CC3E5" w:sz="4" w:space="0"/>
+              <w:right w:val="single" w:color="9CC3E5" w:sz="4" w:space="0"/>
+            </w:tcBorders>
+            <w:tcMar>
+              <w:top w:w="0" w:type="dxa"/>
+              <w:left w:w="108" w:type="dxa"/>
+              <w:bottom w:w="0" w:type="dxa"/>
+              <w:right w:w="108" w:type="dxa"/>
+            </w:tcMar>
+          </w:tcPr>
+          <w:p>
+            <w:pPr>
+              <w:spacing w:after="0" w:line="240" w:lineRule="auto"/>
+              <w:rPr>
+                <w:rFonts w:ascii="Calibri" w:hAnsi="Calibri" w:eastAsia="Calibri" w:cs="Calibri"/>
+              </w:rPr>
+            </w:pPr>
+            <w:r>
+              <w:rPr>
+                <w:rFonts w:ascii="Calibri" w:hAnsi="Calibri" w:eastAsia="Calibri" w:cs="Calibri"/>
+                <w:rtl w:val="0"/>
+              </w:rPr>
+              <w:t>Security of application</w:t>
+            </w:r>
+          </w:p>
+        </w:tc>
+        <w:tc>
+          <w:tcPr>
+            <w:tcBorders>
+              <w:top w:val="single" w:color="9CC3E5" w:sz="4" w:space="0"/>
+              <w:left w:val="single" w:color="9CC3E5" w:sz="4" w:space="0"/>
+              <w:bottom w:val="single" w:color="9CC3E5" w:sz="4" w:space="0"/>
+              <w:right w:val="single" w:color="9CC3E5" w:sz="4" w:space="0"/>
+            </w:tcBorders>
+            <w:tcMar>
+              <w:top w:w="0" w:type="dxa"/>
+              <w:left w:w="108" w:type="dxa"/>
+              <w:bottom w:w="0" w:type="dxa"/>
+              <w:right w:w="108" w:type="dxa"/>
+            </w:tcMar>
+          </w:tcPr>
+          <w:p>
+            <w:pPr>
+              <w:spacing w:after="0" w:line="240" w:lineRule="auto"/>
+              <w:rPr>
+                <w:rFonts w:ascii="Calibri" w:hAnsi="Calibri" w:eastAsia="Calibri" w:cs="Calibri"/>
+              </w:rPr>
+            </w:pPr>
+            <w:r>
+              <w:rPr>
+                <w:rFonts w:ascii="Calibri" w:hAnsi="Calibri" w:eastAsia="Calibri" w:cs="Calibri"/>
+                <w:rtl w:val="0"/>
+              </w:rPr>
+              <w:t>- Protect user private information for example: password, phone number, email,…</w:t>
+            </w:r>
+          </w:p>
+          <w:p>
+            <w:pPr>
+              <w:spacing w:after="0" w:line="240" w:lineRule="auto"/>
+              <w:rPr>
+                <w:rFonts w:ascii="Calibri" w:hAnsi="Calibri" w:eastAsia="Calibri" w:cs="Calibri"/>
+              </w:rPr>
+            </w:pPr>
+            <w:r>
+              <w:rPr>
+                <w:rFonts w:ascii="Calibri" w:hAnsi="Calibri" w:eastAsia="Calibri" w:cs="Calibri"/>
+                <w:rtl w:val="0"/>
+              </w:rPr>
+              <w:t>- We use encryption to keep your data private while in transit.</w:t>
+            </w:r>
+          </w:p>
+          <w:p>
+            <w:pPr>
+              <w:spacing w:after="0" w:line="240" w:lineRule="auto"/>
+              <w:rPr>
+                <w:rFonts w:ascii="Calibri" w:hAnsi="Calibri" w:eastAsia="Calibri" w:cs="Calibri"/>
+              </w:rPr>
+            </w:pPr>
+            <w:r>
+              <w:rPr>
+                <w:rFonts w:ascii="Calibri" w:hAnsi="Calibri" w:eastAsia="Calibri" w:cs="Calibri"/>
+                <w:rtl w:val="0"/>
+              </w:rPr>
+              <w:t>- We offer a range of security features, Security Check-Up and 2 step verification to help you protect your account.</w:t>
+            </w:r>
+          </w:p>
+          <w:p>
+            <w:pPr>
+              <w:spacing w:after="0" w:line="240" w:lineRule="auto"/>
+              <w:rPr>
+                <w:rFonts w:ascii="Calibri" w:hAnsi="Calibri" w:eastAsia="Calibri" w:cs="Calibri"/>
+              </w:rPr>
+            </w:pPr>
+            <w:r>
+              <w:rPr>
+                <w:rFonts w:ascii="Calibri" w:hAnsi="Calibri" w:eastAsia="Calibri" w:cs="Calibri"/>
+                <w:rtl w:val="0"/>
+              </w:rPr>
+              <w:t>- When a user forgets his password, the link used to create a new password must first be sent to the registered email address.</w:t>
             </w:r>
           </w:p>
         </w:tc>
@@ -6326,125 +6661,165 @@
             <w:right w:w="108" w:type="dxa"/>
           </w:tblCellMar>
         </w:tblPrEx>
-        <w:tc>
-          <w:tcPr>
-            <w:tcBorders>
-              <w:top w:val="single" w:color="9CC3E5" w:sz="4" w:space="0"/>
-              <w:left w:val="single" w:color="9CC3E5" w:sz="4" w:space="0"/>
-              <w:bottom w:val="single" w:color="9CC3E5" w:sz="4" w:space="0"/>
-              <w:right w:val="single" w:color="9CC3E5" w:sz="4" w:space="0"/>
-            </w:tcBorders>
-            <w:shd w:val="clear" w:color="auto" w:fill="DEEBF6"/>
-            <w:tcMar>
-              <w:top w:w="0" w:type="dxa"/>
-              <w:left w:w="108" w:type="dxa"/>
-              <w:bottom w:w="0" w:type="dxa"/>
-              <w:right w:w="108" w:type="dxa"/>
-            </w:tcMar>
-          </w:tcPr>
-          <w:p>
-            <w:pPr>
-              <w:spacing w:after="0" w:line="240" w:lineRule="auto"/>
-              <w:rPr>
-                <w:rFonts w:ascii="Calibri" w:hAnsi="Calibri" w:eastAsia="Calibri" w:cs="Calibri"/>
-                <w:b/>
-              </w:rPr>
-            </w:pPr>
-            <w:r>
-              <w:rPr>
-                <w:rFonts w:ascii="Calibri" w:hAnsi="Calibri" w:eastAsia="Calibri" w:cs="Calibri"/>
-                <w:b/>
-                <w:rtl w:val="0"/>
-              </w:rPr>
-              <w:t>NFR_01</w:t>
-            </w:r>
-          </w:p>
-        </w:tc>
-        <w:tc>
-          <w:tcPr>
-            <w:tcBorders>
-              <w:top w:val="single" w:color="9CC3E5" w:sz="4" w:space="0"/>
-              <w:left w:val="single" w:color="9CC3E5" w:sz="4" w:space="0"/>
-              <w:bottom w:val="single" w:color="9CC3E5" w:sz="4" w:space="0"/>
-              <w:right w:val="single" w:color="9CC3E5" w:sz="4" w:space="0"/>
-            </w:tcBorders>
-            <w:shd w:val="clear" w:color="auto" w:fill="DEEBF6"/>
-            <w:tcMar>
-              <w:top w:w="0" w:type="dxa"/>
-              <w:left w:w="108" w:type="dxa"/>
-              <w:bottom w:w="0" w:type="dxa"/>
-              <w:right w:w="108" w:type="dxa"/>
-            </w:tcMar>
-          </w:tcPr>
-          <w:p>
-            <w:pPr>
-              <w:spacing w:after="0" w:line="240" w:lineRule="auto"/>
-              <w:rPr>
-                <w:rFonts w:ascii="Calibri" w:hAnsi="Calibri" w:eastAsia="Calibri" w:cs="Calibri"/>
-              </w:rPr>
-            </w:pPr>
-            <w:r>
-              <w:rPr>
-                <w:rFonts w:ascii="Calibri" w:hAnsi="Calibri" w:eastAsia="Calibri" w:cs="Calibri"/>
-                <w:rtl w:val="0"/>
-              </w:rPr>
-              <w:t xml:space="preserve">Performance </w:t>
-            </w:r>
-          </w:p>
-        </w:tc>
-        <w:tc>
-          <w:tcPr>
-            <w:tcBorders>
-              <w:top w:val="single" w:color="9CC3E5" w:sz="4" w:space="0"/>
-              <w:left w:val="single" w:color="9CC3E5" w:sz="4" w:space="0"/>
-              <w:bottom w:val="single" w:color="9CC3E5" w:sz="4" w:space="0"/>
-              <w:right w:val="single" w:color="9CC3E5" w:sz="4" w:space="0"/>
-            </w:tcBorders>
-            <w:shd w:val="clear" w:color="auto" w:fill="DEEBF6"/>
-            <w:tcMar>
-              <w:top w:w="0" w:type="dxa"/>
-              <w:left w:w="108" w:type="dxa"/>
-              <w:bottom w:w="0" w:type="dxa"/>
-              <w:right w:w="108" w:type="dxa"/>
-            </w:tcMar>
-          </w:tcPr>
-          <w:p>
-            <w:pPr>
-              <w:spacing w:after="0" w:line="240" w:lineRule="auto"/>
-              <w:rPr>
-                <w:rFonts w:ascii="Calibri" w:hAnsi="Calibri" w:eastAsia="Calibri" w:cs="Calibri"/>
-              </w:rPr>
-            </w:pPr>
-            <w:r>
-              <w:rPr>
-                <w:rFonts w:ascii="Calibri" w:hAnsi="Calibri" w:eastAsia="Calibri" w:cs="Calibri"/>
-                <w:rtl w:val="0"/>
-              </w:rPr>
-              <w:t>- Chat does not delay more than 2s.</w:t>
-            </w:r>
-          </w:p>
-          <w:p>
-            <w:pPr>
-              <w:spacing w:after="0" w:line="240" w:lineRule="auto"/>
-              <w:rPr>
-                <w:rFonts w:ascii="Calibri" w:hAnsi="Calibri" w:eastAsia="Calibri" w:cs="Calibri"/>
-              </w:rPr>
-            </w:pPr>
-            <w:r>
-              <w:rPr>
-                <w:rFonts w:ascii="Calibri" w:hAnsi="Calibri" w:eastAsia="Calibri" w:cs="Calibri"/>
-                <w:rtl w:val="0"/>
-              </w:rPr>
-              <w:t>- Time to search for information on the application must be less than 5s.</w:t>
-            </w:r>
-          </w:p>
-          <w:p>
-            <w:pPr>
-              <w:spacing w:after="0" w:line="240" w:lineRule="auto"/>
-              <w:rPr>
-                <w:rFonts w:ascii="Calibri" w:hAnsi="Calibri" w:eastAsia="Calibri" w:cs="Calibri"/>
-              </w:rPr>
-            </w:pPr>
+        <w:trPr>
+          <w:trHeight w:val="1007" w:hRule="atLeast"/>
+        </w:trPr>
+        <w:tc>
+          <w:tcPr>
+            <w:tcBorders>
+              <w:top w:val="single" w:color="9CC3E5" w:sz="4" w:space="0"/>
+              <w:left w:val="single" w:color="9CC3E5" w:sz="4" w:space="0"/>
+              <w:bottom w:val="single" w:color="9CC3E5" w:sz="4" w:space="0"/>
+              <w:right w:val="single" w:color="9CC3E5" w:sz="4" w:space="0"/>
+            </w:tcBorders>
+            <w:tcMar>
+              <w:top w:w="0" w:type="dxa"/>
+              <w:left w:w="108" w:type="dxa"/>
+              <w:bottom w:w="0" w:type="dxa"/>
+              <w:right w:w="108" w:type="dxa"/>
+            </w:tcMar>
+          </w:tcPr>
+          <w:p>
+            <w:pPr>
+              <w:spacing w:after="0" w:line="240" w:lineRule="auto"/>
+              <w:rPr>
+                <w:rFonts w:hint="default" w:ascii="Calibri" w:hAnsi="Calibri" w:eastAsia="Calibri" w:cs="Calibri"/>
+                <w:b/>
+                <w:rtl w:val="0"/>
+                <w:lang w:val="en-US"/>
+              </w:rPr>
+            </w:pPr>
+            <w:r>
+              <w:rPr>
+                <w:rFonts w:hint="default" w:ascii="Calibri" w:hAnsi="Calibri" w:eastAsia="Calibri" w:cs="Calibri"/>
+                <w:b/>
+                <w:rtl w:val="0"/>
+                <w:lang w:val="en-US"/>
+              </w:rPr>
+              <w:t>NFR_03</w:t>
+            </w:r>
+          </w:p>
+        </w:tc>
+        <w:tc>
+          <w:tcPr>
+            <w:tcBorders>
+              <w:top w:val="single" w:color="9CC3E5" w:sz="4" w:space="0"/>
+              <w:left w:val="single" w:color="9CC3E5" w:sz="4" w:space="0"/>
+              <w:bottom w:val="single" w:color="9CC3E5" w:sz="4" w:space="0"/>
+              <w:right w:val="single" w:color="9CC3E5" w:sz="4" w:space="0"/>
+            </w:tcBorders>
+            <w:tcMar>
+              <w:top w:w="0" w:type="dxa"/>
+              <w:left w:w="108" w:type="dxa"/>
+              <w:bottom w:w="0" w:type="dxa"/>
+              <w:right w:w="108" w:type="dxa"/>
+            </w:tcMar>
+          </w:tcPr>
+          <w:p>
+            <w:pPr>
+              <w:spacing w:after="0" w:line="240" w:lineRule="auto"/>
+              <w:rPr>
+                <w:rFonts w:hint="default" w:ascii="Calibri" w:hAnsi="Calibri" w:eastAsia="Calibri" w:cs="Calibri"/>
+                <w:rtl w:val="0"/>
+                <w:lang w:val="en-US"/>
+              </w:rPr>
+            </w:pPr>
+            <w:r>
+              <w:rPr>
+                <w:rFonts w:hint="default" w:ascii="Calibri" w:hAnsi="Calibri" w:eastAsia="Calibri" w:cs="Calibri"/>
+                <w:rtl w:val="0"/>
+                <w:lang w:val="en-US"/>
+              </w:rPr>
+              <w:t>Availability</w:t>
+            </w:r>
+          </w:p>
+        </w:tc>
+        <w:tc>
+          <w:tcPr>
+            <w:tcBorders>
+              <w:top w:val="single" w:color="9CC3E5" w:sz="4" w:space="0"/>
+              <w:left w:val="single" w:color="9CC3E5" w:sz="4" w:space="0"/>
+              <w:bottom w:val="single" w:color="9CC3E5" w:sz="4" w:space="0"/>
+              <w:right w:val="single" w:color="9CC3E5" w:sz="4" w:space="0"/>
+            </w:tcBorders>
+            <w:tcMar>
+              <w:top w:w="0" w:type="dxa"/>
+              <w:left w:w="108" w:type="dxa"/>
+              <w:bottom w:w="0" w:type="dxa"/>
+              <w:right w:w="108" w:type="dxa"/>
+            </w:tcMar>
+          </w:tcPr>
+          <w:p>
+            <w:pPr>
+              <w:spacing w:after="0" w:line="240" w:lineRule="auto"/>
+              <w:rPr>
+                <w:rFonts w:hint="default" w:ascii="Calibri" w:hAnsi="Calibri" w:eastAsia="Calibri" w:cs="Calibri"/>
+                <w:rtl w:val="0"/>
+                <w:lang w:val="en-US"/>
+              </w:rPr>
+            </w:pPr>
+            <w:r>
+              <w:rPr>
+                <w:rFonts w:hint="default" w:ascii="Calibri" w:hAnsi="Calibri" w:eastAsia="Calibri" w:cs="Calibri"/>
+                <w:rtl w:val="0"/>
+                <w:lang w:val="en-US"/>
+              </w:rPr>
+              <w:t>- Time can use the system.</w:t>
+            </w:r>
+          </w:p>
+          <w:p>
+            <w:pPr>
+              <w:spacing w:after="0" w:line="240" w:lineRule="auto"/>
+              <w:rPr>
+                <w:rFonts w:hint="default" w:ascii="Calibri" w:hAnsi="Calibri" w:eastAsia="Calibri" w:cs="Calibri"/>
+                <w:rtl w:val="0"/>
+                <w:lang w:val="en-US"/>
+              </w:rPr>
+            </w:pPr>
+            <w:r>
+              <w:rPr>
+                <w:rFonts w:hint="default" w:ascii="Calibri" w:hAnsi="Calibri" w:eastAsia="Calibri" w:cs="Calibri"/>
+                <w:rtl w:val="0"/>
+                <w:lang w:val="en-US"/>
+              </w:rPr>
+              <w:t>- Ex: The system must ensure 24/7 operation, downtime per year not more than 1 hour,  maintance 1 time within 2 months.</w:t>
+            </w:r>
+          </w:p>
+          <w:p>
+            <w:pPr>
+              <w:spacing w:after="0" w:line="240" w:lineRule="auto"/>
+              <w:rPr>
+                <w:rFonts w:hint="default" w:ascii="Calibri" w:hAnsi="Calibri" w:eastAsia="Calibri" w:cs="Calibri"/>
+                <w:rtl w:val="0"/>
+                <w:lang w:val="en-US"/>
+              </w:rPr>
+            </w:pPr>
+            <w:r>
+              <w:rPr>
+                <w:rFonts w:hint="default" w:ascii="Calibri" w:hAnsi="Calibri" w:eastAsia="Calibri" w:cs="Calibri"/>
+                <w:rtl w:val="0"/>
+                <w:lang w:val="en-US"/>
+              </w:rPr>
+              <w:t>- Dependent factors to operate the system.</w:t>
+            </w:r>
+          </w:p>
+          <w:p>
+            <w:pPr>
+              <w:spacing w:after="0" w:line="240" w:lineRule="auto"/>
+              <w:rPr>
+                <w:rFonts w:hint="default" w:ascii="Calibri" w:hAnsi="Calibri" w:eastAsia="Calibri" w:cs="Calibri"/>
+                <w:rtl w:val="0"/>
+                <w:lang w:val="en-US"/>
+              </w:rPr>
+            </w:pPr>
+            <w:r>
+              <w:rPr>
+                <w:rFonts w:hint="default" w:ascii="Calibri" w:hAnsi="Calibri" w:eastAsia="Calibri" w:cs="Calibri"/>
+                <w:rtl w:val="0"/>
+                <w:lang w:val="en-US"/>
+              </w:rPr>
+              <w:t>-Ex: If a system is installing an “Add-on” or an application built by a third-party. The system must ensure 24/7.</w:t>
+            </w:r>
           </w:p>
         </w:tc>
       </w:tr>
@@ -6458,146 +6833,143 @@
             <w:insideH w:val="single" w:color="9CC3E5" w:sz="4" w:space="0"/>
             <w:insideV w:val="single" w:color="9CC3E5" w:sz="4" w:space="0"/>
           </w:tblBorders>
+          <w:tblCellMar>
+            <w:top w:w="0" w:type="dxa"/>
+            <w:left w:w="108" w:type="dxa"/>
+            <w:bottom w:w="0" w:type="dxa"/>
+            <w:right w:w="108" w:type="dxa"/>
+          </w:tblCellMar>
         </w:tblPrEx>
-        <w:tc>
-          <w:tcPr>
-            <w:tcBorders>
-              <w:top w:val="single" w:color="9CC3E5" w:sz="4" w:space="0"/>
-              <w:left w:val="single" w:color="9CC3E5" w:sz="4" w:space="0"/>
-              <w:bottom w:val="single" w:color="9CC3E5" w:sz="4" w:space="0"/>
-              <w:right w:val="single" w:color="9CC3E5" w:sz="4" w:space="0"/>
-            </w:tcBorders>
-            <w:tcMar>
-              <w:top w:w="0" w:type="dxa"/>
-              <w:left w:w="108" w:type="dxa"/>
-              <w:bottom w:w="0" w:type="dxa"/>
-              <w:right w:w="108" w:type="dxa"/>
-            </w:tcMar>
-          </w:tcPr>
-          <w:p>
-            <w:pPr>
-              <w:spacing w:after="0" w:line="240" w:lineRule="auto"/>
-              <w:rPr>
-                <w:rFonts w:ascii="Calibri" w:hAnsi="Calibri" w:eastAsia="Calibri" w:cs="Calibri"/>
-                <w:b/>
-              </w:rPr>
-            </w:pPr>
-            <w:r>
-              <w:rPr>
-                <w:rFonts w:ascii="Calibri" w:hAnsi="Calibri" w:eastAsia="Calibri" w:cs="Calibri"/>
-                <w:b/>
-                <w:rtl w:val="0"/>
-              </w:rPr>
-              <w:t>NFR_02</w:t>
-            </w:r>
-          </w:p>
-        </w:tc>
-        <w:tc>
-          <w:tcPr>
-            <w:tcBorders>
-              <w:top w:val="single" w:color="9CC3E5" w:sz="4" w:space="0"/>
-              <w:left w:val="single" w:color="9CC3E5" w:sz="4" w:space="0"/>
-              <w:bottom w:val="single" w:color="9CC3E5" w:sz="4" w:space="0"/>
-              <w:right w:val="single" w:color="9CC3E5" w:sz="4" w:space="0"/>
-            </w:tcBorders>
-            <w:tcMar>
-              <w:top w:w="0" w:type="dxa"/>
-              <w:left w:w="108" w:type="dxa"/>
-              <w:bottom w:w="0" w:type="dxa"/>
-              <w:right w:w="108" w:type="dxa"/>
-            </w:tcMar>
-          </w:tcPr>
-          <w:p>
-            <w:pPr>
-              <w:spacing w:after="0" w:line="240" w:lineRule="auto"/>
-              <w:rPr>
-                <w:rFonts w:ascii="Calibri" w:hAnsi="Calibri" w:eastAsia="Calibri" w:cs="Calibri"/>
-              </w:rPr>
-            </w:pPr>
-            <w:r>
-              <w:rPr>
-                <w:rFonts w:ascii="Calibri" w:hAnsi="Calibri" w:eastAsia="Calibri" w:cs="Calibri"/>
-                <w:rtl w:val="0"/>
-              </w:rPr>
-              <w:t>Security of application</w:t>
-            </w:r>
-            <w:bookmarkStart w:id="1" w:name="_GoBack"/>
-            <w:bookmarkEnd w:id="1"/>
-          </w:p>
-        </w:tc>
-        <w:tc>
-          <w:tcPr>
-            <w:tcBorders>
-              <w:top w:val="single" w:color="9CC3E5" w:sz="4" w:space="0"/>
-              <w:left w:val="single" w:color="9CC3E5" w:sz="4" w:space="0"/>
-              <w:bottom w:val="single" w:color="9CC3E5" w:sz="4" w:space="0"/>
-              <w:right w:val="single" w:color="9CC3E5" w:sz="4" w:space="0"/>
-            </w:tcBorders>
-            <w:tcMar>
-              <w:top w:w="0" w:type="dxa"/>
-              <w:left w:w="108" w:type="dxa"/>
-              <w:bottom w:w="0" w:type="dxa"/>
-              <w:right w:w="108" w:type="dxa"/>
-            </w:tcMar>
-          </w:tcPr>
-          <w:p>
-            <w:pPr>
-              <w:spacing w:after="0" w:line="240" w:lineRule="auto"/>
-              <w:rPr>
-                <w:rFonts w:ascii="Calibri" w:hAnsi="Calibri" w:eastAsia="Calibri" w:cs="Calibri"/>
-              </w:rPr>
-            </w:pPr>
-            <w:r>
-              <w:rPr>
-                <w:rFonts w:ascii="Calibri" w:hAnsi="Calibri" w:eastAsia="Calibri" w:cs="Calibri"/>
-                <w:rtl w:val="0"/>
-              </w:rPr>
-              <w:t>- Protect user private information for example: password, phone number, email,…</w:t>
-            </w:r>
-          </w:p>
-          <w:p>
-            <w:pPr>
-              <w:spacing w:after="0" w:line="240" w:lineRule="auto"/>
-              <w:rPr>
-                <w:rFonts w:ascii="Calibri" w:hAnsi="Calibri" w:eastAsia="Calibri" w:cs="Calibri"/>
-              </w:rPr>
-            </w:pPr>
-            <w:r>
-              <w:rPr>
-                <w:rFonts w:ascii="Calibri" w:hAnsi="Calibri" w:eastAsia="Calibri" w:cs="Calibri"/>
-                <w:rtl w:val="0"/>
-              </w:rPr>
-              <w:t>- We use encryption to keep your data private while in transit.</w:t>
-            </w:r>
-          </w:p>
-          <w:p>
-            <w:pPr>
-              <w:spacing w:after="0" w:line="240" w:lineRule="auto"/>
-              <w:rPr>
-                <w:rFonts w:ascii="Calibri" w:hAnsi="Calibri" w:eastAsia="Calibri" w:cs="Calibri"/>
-              </w:rPr>
-            </w:pPr>
-            <w:r>
-              <w:rPr>
-                <w:rFonts w:ascii="Calibri" w:hAnsi="Calibri" w:eastAsia="Calibri" w:cs="Calibri"/>
-                <w:rtl w:val="0"/>
-              </w:rPr>
-              <w:t>- We offer a range of security features, Security Check-Up and 2 step verification to help you protect your account.</w:t>
-            </w:r>
-          </w:p>
-          <w:p>
-            <w:pPr>
-              <w:spacing w:after="0" w:line="240" w:lineRule="auto"/>
-              <w:rPr>
-                <w:rFonts w:ascii="Calibri" w:hAnsi="Calibri" w:eastAsia="Calibri" w:cs="Calibri"/>
-              </w:rPr>
-            </w:pPr>
-            <w:r>
-              <w:rPr>
-                <w:rFonts w:ascii="Calibri" w:hAnsi="Calibri" w:eastAsia="Calibri" w:cs="Calibri"/>
-                <w:rtl w:val="0"/>
-              </w:rPr>
-              <w:t>- When a user forgets his password, the link used to create a new password must first be sent to the registered email address.</w:t>
+        <w:trPr>
+          <w:trHeight w:val="1007" w:hRule="atLeast"/>
+        </w:trPr>
+        <w:tc>
+          <w:tcPr>
+            <w:tcBorders>
+              <w:top w:val="single" w:color="9CC3E5" w:sz="4" w:space="0"/>
+              <w:left w:val="single" w:color="9CC3E5" w:sz="4" w:space="0"/>
+              <w:bottom w:val="single" w:color="9CC3E5" w:sz="4" w:space="0"/>
+              <w:right w:val="single" w:color="9CC3E5" w:sz="4" w:space="0"/>
+            </w:tcBorders>
+            <w:tcMar>
+              <w:top w:w="0" w:type="dxa"/>
+              <w:left w:w="108" w:type="dxa"/>
+              <w:bottom w:w="0" w:type="dxa"/>
+              <w:right w:w="108" w:type="dxa"/>
+            </w:tcMar>
+          </w:tcPr>
+          <w:p>
+            <w:pPr>
+              <w:spacing w:after="0" w:line="240" w:lineRule="auto"/>
+              <w:rPr>
+                <w:rFonts w:hint="default" w:ascii="Calibri" w:hAnsi="Calibri" w:eastAsia="Calibri" w:cs="Calibri"/>
+                <w:b/>
+                <w:rtl w:val="0"/>
+                <w:lang w:val="en-US"/>
+              </w:rPr>
+            </w:pPr>
+            <w:r>
+              <w:rPr>
+                <w:rFonts w:hint="default" w:ascii="Calibri" w:hAnsi="Calibri" w:eastAsia="Calibri" w:cs="Calibri"/>
+                <w:b/>
+                <w:rtl w:val="0"/>
+                <w:lang w:val="en-US"/>
+              </w:rPr>
+              <w:t>NFR_04</w:t>
+            </w:r>
+          </w:p>
+        </w:tc>
+        <w:tc>
+          <w:tcPr>
+            <w:tcBorders>
+              <w:top w:val="single" w:color="9CC3E5" w:sz="4" w:space="0"/>
+              <w:left w:val="single" w:color="9CC3E5" w:sz="4" w:space="0"/>
+              <w:bottom w:val="single" w:color="9CC3E5" w:sz="4" w:space="0"/>
+              <w:right w:val="single" w:color="9CC3E5" w:sz="4" w:space="0"/>
+            </w:tcBorders>
+            <w:tcMar>
+              <w:top w:w="0" w:type="dxa"/>
+              <w:left w:w="108" w:type="dxa"/>
+              <w:bottom w:w="0" w:type="dxa"/>
+              <w:right w:w="108" w:type="dxa"/>
+            </w:tcMar>
+          </w:tcPr>
+          <w:p>
+            <w:pPr>
+              <w:spacing w:after="0" w:line="240" w:lineRule="auto"/>
+              <w:rPr>
+                <w:rFonts w:hint="default" w:ascii="Calibri" w:hAnsi="Calibri" w:eastAsia="Calibri" w:cs="Calibri"/>
+                <w:rtl w:val="0"/>
+                <w:lang w:val="en-US"/>
+              </w:rPr>
+            </w:pPr>
+            <w:r>
+              <w:rPr>
+                <w:rFonts w:hint="default" w:ascii="Calibri" w:hAnsi="Calibri" w:eastAsia="Calibri" w:cs="Calibri"/>
+                <w:rtl w:val="0"/>
+                <w:lang w:val="en-US"/>
+              </w:rPr>
+              <w:t>Usability</w:t>
+            </w:r>
+          </w:p>
+        </w:tc>
+        <w:tc>
+          <w:tcPr>
+            <w:tcBorders>
+              <w:top w:val="single" w:color="9CC3E5" w:sz="4" w:space="0"/>
+              <w:left w:val="single" w:color="9CC3E5" w:sz="4" w:space="0"/>
+              <w:bottom w:val="single" w:color="9CC3E5" w:sz="4" w:space="0"/>
+              <w:right w:val="single" w:color="9CC3E5" w:sz="4" w:space="0"/>
+            </w:tcBorders>
+            <w:tcMar>
+              <w:top w:w="0" w:type="dxa"/>
+              <w:left w:w="108" w:type="dxa"/>
+              <w:bottom w:w="0" w:type="dxa"/>
+              <w:right w:w="108" w:type="dxa"/>
+            </w:tcMar>
+          </w:tcPr>
+          <w:p>
+            <w:pPr>
+              <w:spacing w:after="0" w:line="240" w:lineRule="auto"/>
+              <w:rPr>
+                <w:rFonts w:hint="default" w:ascii="Calibri" w:hAnsi="Calibri" w:eastAsia="Calibri" w:cs="Calibri"/>
+                <w:rtl w:val="0"/>
+                <w:lang w:val="en-US"/>
+              </w:rPr>
+            </w:pPr>
+            <w:r>
+              <w:rPr>
+                <w:rFonts w:hint="default" w:ascii="Calibri" w:hAnsi="Calibri" w:eastAsia="Calibri" w:cs="Calibri"/>
+                <w:rtl w:val="0"/>
+                <w:lang w:val="en-US"/>
+              </w:rPr>
+              <w:t>- Efficiency: minimizing manipulation of users on the screen so that they complete a task on the system as quickly as possible.</w:t>
+            </w:r>
+          </w:p>
+          <w:p>
+            <w:pPr>
+              <w:spacing w:after="0" w:line="240" w:lineRule="auto"/>
+              <w:rPr>
+                <w:rFonts w:hint="default" w:ascii="Calibri" w:hAnsi="Calibri" w:eastAsia="Calibri" w:cs="Calibri"/>
+                <w:rtl w:val="0"/>
+                <w:lang w:val="en-US"/>
+              </w:rPr>
+            </w:pPr>
+            <w:r>
+              <w:rPr>
+                <w:rFonts w:hint="default" w:ascii="Calibri" w:hAnsi="Calibri" w:eastAsia="Calibri" w:cs="Calibri"/>
+                <w:rtl w:val="0"/>
+                <w:lang w:val="en-US"/>
+              </w:rPr>
+              <w:t>- C</w:t>
+            </w:r>
+            <w:r>
+              <w:rPr>
+                <w:rFonts w:hint="default" w:ascii="Calibri" w:hAnsi="Calibri" w:eastAsia="Calibri"/>
+                <w:rtl w:val="0"/>
+                <w:lang w:val="en-US"/>
+              </w:rPr>
+              <w:t>heck the data type on each field, and immediately warn if there is an error, do not force the user to enter again and again.</w:t>
             </w:r>
           </w:p>
         </w:tc>
@@ -6952,9 +7324,9 @@
     <w:pPrDefault/>
   </w:docDefaults>
   <w:latentStyles w:count="260" w:defQFormat="0" w:defUnhideWhenUsed="1" w:defSemiHidden="1" w:defUIPriority="99" w:defLockedState="0">
-    <w:lsdException w:unhideWhenUsed="0" w:uiPriority="0" w:semiHidden="0" w:name="Normal"/>
+    <w:lsdException w:qFormat="1" w:unhideWhenUsed="0" w:uiPriority="0" w:semiHidden="0" w:name="Normal"/>
     <w:lsdException w:qFormat="1" w:unhideWhenUsed="0" w:uiPriority="0" w:semiHidden="0" w:name="heading 1"/>
-    <w:lsdException w:unhideWhenUsed="0" w:uiPriority="0" w:semiHidden="0" w:name="heading 2"/>
+    <w:lsdException w:qFormat="1" w:unhideWhenUsed="0" w:uiPriority="0" w:semiHidden="0" w:name="heading 2"/>
     <w:lsdException w:qFormat="1" w:unhideWhenUsed="0" w:uiPriority="0" w:semiHidden="0" w:name="heading 3"/>
     <w:lsdException w:qFormat="1" w:unhideWhenUsed="0" w:uiPriority="0" w:semiHidden="0" w:name="heading 4"/>
     <w:lsdException w:qFormat="1" w:unhideWhenUsed="0" w:uiPriority="0" w:semiHidden="0" w:name="heading 5"/>
@@ -7017,7 +7389,7 @@
     <w:lsdException w:unhideWhenUsed="0" w:uiPriority="0" w:semiHidden="0" w:name="Title"/>
     <w:lsdException w:unhideWhenUsed="0" w:uiPriority="0" w:semiHidden="0" w:name="Closing"/>
     <w:lsdException w:unhideWhenUsed="0" w:uiPriority="0" w:semiHidden="0" w:name="Signature"/>
-    <w:lsdException w:unhideWhenUsed="0" w:uiPriority="0" w:name="Default Paragraph Font"/>
+    <w:lsdException w:qFormat="1" w:unhideWhenUsed="0" w:uiPriority="0" w:name="Default Paragraph Font"/>
     <w:lsdException w:unhideWhenUsed="0" w:uiPriority="0" w:semiHidden="0" w:name="Body Text"/>
     <w:lsdException w:unhideWhenUsed="0" w:uiPriority="0" w:semiHidden="0" w:name="Body Text Indent"/>
     <w:lsdException w:unhideWhenUsed="0" w:uiPriority="0" w:semiHidden="0" w:name="List Continue"/>
@@ -7026,7 +7398,7 @@
     <w:lsdException w:unhideWhenUsed="0" w:uiPriority="0" w:semiHidden="0" w:name="List Continue 4"/>
     <w:lsdException w:unhideWhenUsed="0" w:uiPriority="0" w:semiHidden="0" w:name="List Continue 5"/>
     <w:lsdException w:unhideWhenUsed="0" w:uiPriority="0" w:semiHidden="0" w:name="Message Header"/>
-    <w:lsdException w:unhideWhenUsed="0" w:uiPriority="0" w:semiHidden="0" w:name="Subtitle"/>
+    <w:lsdException w:qFormat="1" w:unhideWhenUsed="0" w:uiPriority="0" w:semiHidden="0" w:name="Subtitle"/>
     <w:lsdException w:unhideWhenUsed="0" w:uiPriority="0" w:semiHidden="0" w:name="Salutation"/>
     <w:lsdException w:unhideWhenUsed="0" w:uiPriority="0" w:semiHidden="0" w:name="Date"/>
     <w:lsdException w:unhideWhenUsed="0" w:uiPriority="0" w:semiHidden="0" w:name="Body Text First Indent"/>
@@ -7055,7 +7427,7 @@
     <w:lsdException w:unhideWhenUsed="0" w:uiPriority="0" w:semiHidden="0" w:name="HTML Sample"/>
     <w:lsdException w:unhideWhenUsed="0" w:uiPriority="0" w:semiHidden="0" w:name="HTML Typewriter"/>
     <w:lsdException w:unhideWhenUsed="0" w:uiPriority="0" w:semiHidden="0" w:name="HTML Variable"/>
-    <w:lsdException w:unhideWhenUsed="0" w:uiPriority="0" w:name="Normal Table"/>
+    <w:lsdException w:qFormat="1" w:unhideWhenUsed="0" w:uiPriority="0" w:name="Normal Table"/>
     <w:lsdException w:unhideWhenUsed="0" w:uiPriority="0" w:semiHidden="0" w:name="annotation subject"/>
     <w:lsdException w:unhideWhenUsed="0" w:uiPriority="0" w:semiHidden="0" w:name="Table Simple 1"/>
     <w:lsdException w:unhideWhenUsed="0" w:uiPriority="0" w:semiHidden="0" w:name="Table Simple 2"/>
@@ -7203,6 +7575,7 @@
   </w:latentStyles>
   <w:style w:type="paragraph" w:default="1" w:styleId="1">
     <w:name w:val="Normal"/>
+    <w:qFormat/>
     <w:uiPriority w:val="0"/>
     <w:pPr>
       <w:spacing w:line="276" w:lineRule="auto"/>
@@ -7235,6 +7608,7 @@
     <w:name w:val="heading 2"/>
     <w:basedOn w:val="1"/>
     <w:next w:val="1"/>
+    <w:qFormat/>
     <w:uiPriority w:val="0"/>
     <w:pPr>
       <w:keepNext/>
@@ -7322,11 +7696,13 @@
   <w:style w:type="character" w:default="1" w:styleId="8">
     <w:name w:val="Default Paragraph Font"/>
     <w:semiHidden/>
+    <w:qFormat/>
     <w:uiPriority w:val="0"/>
   </w:style>
   <w:style w:type="table" w:default="1" w:styleId="9">
     <w:name w:val="Normal Table"/>
     <w:semiHidden/>
+    <w:qFormat/>
     <w:uiPriority w:val="0"/>
     <w:tblPr>
       <w:tblCellMar>
@@ -7341,6 +7717,7 @@
     <w:name w:val="Subtitle"/>
     <w:basedOn w:val="1"/>
     <w:next w:val="1"/>
+    <w:qFormat/>
     <w:uiPriority w:val="0"/>
     <w:pPr>
       <w:keepNext/>
@@ -7379,6 +7756,7 @@
   <w:style w:type="table" w:customStyle="1" w:styleId="13">
     <w:name w:val="_Style 10"/>
     <w:basedOn w:val="12"/>
+    <w:qFormat/>
     <w:uiPriority w:val="0"/>
     <w:pPr>
       <w:spacing w:after="0" w:line="240" w:lineRule="auto"/>
@@ -7442,6 +7820,7 @@
   <w:style w:type="table" w:customStyle="1" w:styleId="14">
     <w:name w:val="_Style 11"/>
     <w:basedOn w:val="12"/>
+    <w:qFormat/>
     <w:uiPriority w:val="0"/>
     <w:pPr>
       <w:spacing w:after="0" w:line="240" w:lineRule="auto"/>
@@ -7458,6 +7837,7 @@
   <w:style w:type="table" w:customStyle="1" w:styleId="15">
     <w:name w:val="_Style 12"/>
     <w:basedOn w:val="12"/>
+    <w:qFormat/>
     <w:uiPriority w:val="0"/>
     <w:pPr>
       <w:spacing w:after="0" w:line="240" w:lineRule="auto"/>
@@ -7521,6 +7901,7 @@
   <w:style w:type="table" w:customStyle="1" w:styleId="16">
     <w:name w:val="_Style 13"/>
     <w:basedOn w:val="12"/>
+    <w:qFormat/>
     <w:uiPriority w:val="0"/>
     <w:pPr>
       <w:spacing w:after="0" w:line="240" w:lineRule="auto"/>

</xml_diff>